<commit_message>
added text to doc
</commit_message>
<xml_diff>
--- a/Documentation/41120168-Hour-GameSuperBall628.docx
+++ b/Documentation/41120168-Hour-GameSuperBall628.docx
@@ -25,6 +25,75 @@
     </w:p>
     <w:p/>
     <w:p>
+      <w:r>
+        <w:t>-Name of game: Super Ball 628 (a Super Mario 64 joke)</w:t>
+      </w:r>
+    </w:p>
+    <w:p>
+      <w:r>
+        <w:t>-a 3d platform game</w:t>
+      </w:r>
+    </w:p>
+    <w:p>
+      <w:r>
+        <w:t>-will have different levels (max of 3 levels)</w:t>
+      </w:r>
+    </w:p>
+    <w:p>
+      <w:r>
+        <w:t>-the player can move and jump</w:t>
+      </w:r>
+    </w:p>
+    <w:p>
+      <w:r>
+        <w:t xml:space="preserve">-the player will have to collect </w:t>
+      </w:r>
+      <w:proofErr w:type="gramStart"/>
+      <w:r>
+        <w:t>items,</w:t>
+      </w:r>
+      <w:proofErr w:type="gramEnd"/>
+      <w:r>
+        <w:t xml:space="preserve"> all items must be collected to advance to the next level</w:t>
+      </w:r>
+    </w:p>
+    <w:p>
+      <w:r>
+        <w:t>--after collecting all the items, a door will appear which will load the next level. If on the last level, a win screen will load.</w:t>
+      </w:r>
+    </w:p>
+    <w:p>
+      <w:r>
+        <w:t>-will have a title screen that will have three buttons: start, how to play, and exit.</w:t>
+      </w:r>
+    </w:p>
+    <w:p>
+      <w:r>
+        <w:t>-if the player falls off the platform(s), they will respawn on the last platform they were on.</w:t>
+      </w:r>
+    </w:p>
+    <w:p>
+      <w:r>
+        <w:t xml:space="preserve">-some items will be on the </w:t>
+      </w:r>
+      <w:proofErr w:type="gramStart"/>
+      <w:r>
+        <w:t>ground,</w:t>
+      </w:r>
+      <w:proofErr w:type="gramEnd"/>
+      <w:r>
+        <w:t xml:space="preserve"> some will be in boxes (like in Mario).</w:t>
+      </w:r>
+    </w:p>
+    <w:p>
+      <w:r>
+        <w:t>-when picking up the items, an explosion sound will play or display an explosion graphic.</w:t>
+      </w:r>
+    </w:p>
+    <w:p>
+      <w:r>
+        <w:t>-players jump ability will be called “force lift” (the player will be a jedi).</w:t>
+      </w:r>
       <w:bookmarkStart w:id="0" w:name="_GoBack"/>
       <w:bookmarkEnd w:id="0"/>
     </w:p>

</xml_diff>

<commit_message>
added design doc for objects
</commit_message>
<xml_diff>
--- a/Documentation/41120168-Hour-GameSuperBall628.docx
+++ b/Documentation/41120168-Hour-GameSuperBall628.docx
@@ -92,7 +92,69 @@
     </w:p>
     <w:p>
       <w:r>
-        <w:t>-players jump ability will be called “force lift” (the player will be a jedi).</w:t>
+        <w:t xml:space="preserve">-players jump ability will be called “force lift” (the player will be a </w:t>
+      </w:r>
+      <w:proofErr w:type="spellStart"/>
+      <w:r>
+        <w:t>jedi</w:t>
+      </w:r>
+      <w:proofErr w:type="spellEnd"/>
+      <w:r>
+        <w:t>).</w:t>
+      </w:r>
+    </w:p>
+    <w:p/>
+    <w:p>
+      <w:r>
+        <w:t>Design of the objects used in game:</w:t>
+      </w:r>
+    </w:p>
+    <w:p>
+      <w:r>
+        <w:rPr>
+          <w:noProof/>
+        </w:rPr>
+        <w:drawing>
+          <wp:inline distT="0" distB="0" distL="0" distR="0">
+            <wp:extent cx="5943600" cy="4457700"/>
+            <wp:effectExtent l="0" t="0" r="0" b="0"/>
+            <wp:docPr id="1" name="Picture 1"/>
+            <wp:cNvGraphicFramePr>
+              <a:graphicFrameLocks xmlns:a="http://schemas.openxmlformats.org/drawingml/2006/main" noChangeAspect="1"/>
+            </wp:cNvGraphicFramePr>
+            <a:graphic xmlns:a="http://schemas.openxmlformats.org/drawingml/2006/main">
+              <a:graphicData uri="http://schemas.openxmlformats.org/drawingml/2006/picture">
+                <pic:pic xmlns:pic="http://schemas.openxmlformats.org/drawingml/2006/picture">
+                  <pic:nvPicPr>
+                    <pic:cNvPr id="1" name="4-11-2016 8-Hour-Game (Super Ball 628 Design).png"/>
+                    <pic:cNvPicPr/>
+                  </pic:nvPicPr>
+                  <pic:blipFill>
+                    <a:blip r:embed="rId4">
+                      <a:extLst>
+                        <a:ext uri="{28A0092B-C50C-407E-A947-70E740481C1C}">
+                          <a14:useLocalDpi xmlns:a14="http://schemas.microsoft.com/office/drawing/2010/main" val="0"/>
+                        </a:ext>
+                      </a:extLst>
+                    </a:blip>
+                    <a:stretch>
+                      <a:fillRect/>
+                    </a:stretch>
+                  </pic:blipFill>
+                  <pic:spPr>
+                    <a:xfrm>
+                      <a:off x="0" y="0"/>
+                      <a:ext cx="5943600" cy="4457700"/>
+                    </a:xfrm>
+                    <a:prstGeom prst="rect">
+                      <a:avLst/>
+                    </a:prstGeom>
+                  </pic:spPr>
+                </pic:pic>
+              </a:graphicData>
+            </a:graphic>
+          </wp:inline>
+        </w:drawing>
       </w:r>
       <w:bookmarkStart w:id="0" w:name="_GoBack"/>
       <w:bookmarkEnd w:id="0"/>

</xml_diff>

<commit_message>
added menu design doc to documentation
</commit_message>
<xml_diff>
--- a/Documentation/41120168-Hour-GameSuperBall628.docx
+++ b/Documentation/41120168-Hour-GameSuperBall628.docx
@@ -46,15 +46,7 @@
     </w:p>
     <w:p>
       <w:r>
-        <w:t xml:space="preserve">-the player will have to collect </w:t>
-      </w:r>
-      <w:proofErr w:type="gramStart"/>
-      <w:r>
-        <w:t>items,</w:t>
-      </w:r>
-      <w:proofErr w:type="gramEnd"/>
-      <w:r>
-        <w:t xml:space="preserve"> all items must be collected to advance to the next level</w:t>
+        <w:t>-the player will have to collect items, all items must be collected to advance to the next level</w:t>
       </w:r>
     </w:p>
     <w:p>
@@ -74,15 +66,7 @@
     </w:p>
     <w:p>
       <w:r>
-        <w:t xml:space="preserve">-some items will be on the </w:t>
-      </w:r>
-      <w:proofErr w:type="gramStart"/>
-      <w:r>
-        <w:t>ground,</w:t>
-      </w:r>
-      <w:proofErr w:type="gramEnd"/>
-      <w:r>
-        <w:t xml:space="preserve"> some will be in boxes (like in Mario).</w:t>
+        <w:t>-some items will be on the ground, some will be in boxes (like in Mario).</w:t>
       </w:r>
     </w:p>
     <w:p>
@@ -92,16 +76,15 @@
     </w:p>
     <w:p>
       <w:r>
-        <w:t xml:space="preserve">-players jump ability will be called “force lift” (the player will be a </w:t>
-      </w:r>
-      <w:proofErr w:type="spellStart"/>
-      <w:r>
-        <w:t>jedi</w:t>
-      </w:r>
-      <w:proofErr w:type="spellEnd"/>
-      <w:r>
-        <w:t>).</w:t>
-      </w:r>
+        <w:t>-players jump ability will be called “force lift” (the player will be a jedi).</w:t>
+      </w:r>
+    </w:p>
+    <w:p>
+      <w:r>
+        <w:t>-can pause the game (game freezes and shows controls/buttons.</w:t>
+      </w:r>
+      <w:bookmarkStart w:id="0" w:name="_GoBack"/>
+      <w:bookmarkEnd w:id="0"/>
     </w:p>
     <w:p/>
     <w:p>
@@ -156,8 +139,60 @@
           </wp:inline>
         </w:drawing>
       </w:r>
-      <w:bookmarkStart w:id="0" w:name="_GoBack"/>
-      <w:bookmarkEnd w:id="0"/>
+    </w:p>
+    <w:p>
+      <w:r>
+        <w:lastRenderedPageBreak/>
+        <w:t>Design of the menus:</w:t>
+      </w:r>
+    </w:p>
+    <w:p>
+      <w:r>
+        <w:rPr>
+          <w:noProof/>
+        </w:rPr>
+        <w:drawing>
+          <wp:inline distT="0" distB="0" distL="0" distR="0">
+            <wp:extent cx="5943600" cy="4457700"/>
+            <wp:effectExtent l="0" t="0" r="0" b="0"/>
+            <wp:docPr id="2" name="Picture 2"/>
+            <wp:cNvGraphicFramePr>
+              <a:graphicFrameLocks xmlns:a="http://schemas.openxmlformats.org/drawingml/2006/main" noChangeAspect="1"/>
+            </wp:cNvGraphicFramePr>
+            <a:graphic xmlns:a="http://schemas.openxmlformats.org/drawingml/2006/main">
+              <a:graphicData uri="http://schemas.openxmlformats.org/drawingml/2006/picture">
+                <pic:pic xmlns:pic="http://schemas.openxmlformats.org/drawingml/2006/picture">
+                  <pic:nvPicPr>
+                    <pic:cNvPr id="2" name="4-11-2016 8-Hour-Game (Super Ball 628 Design 2).png"/>
+                    <pic:cNvPicPr/>
+                  </pic:nvPicPr>
+                  <pic:blipFill>
+                    <a:blip r:embed="rId5">
+                      <a:extLst>
+                        <a:ext uri="{28A0092B-C50C-407E-A947-70E740481C1C}">
+                          <a14:useLocalDpi xmlns:a14="http://schemas.microsoft.com/office/drawing/2010/main" val="0"/>
+                        </a:ext>
+                      </a:extLst>
+                    </a:blip>
+                    <a:stretch>
+                      <a:fillRect/>
+                    </a:stretch>
+                  </pic:blipFill>
+                  <pic:spPr>
+                    <a:xfrm>
+                      <a:off x="0" y="0"/>
+                      <a:ext cx="5943600" cy="4457700"/>
+                    </a:xfrm>
+                    <a:prstGeom prst="rect">
+                      <a:avLst/>
+                    </a:prstGeom>
+                  </pic:spPr>
+                </pic:pic>
+              </a:graphicData>
+            </a:graphic>
+          </wp:inline>
+        </w:drawing>
+      </w:r>
     </w:p>
     <w:sectPr>
       <w:pgSz w:w="12240" w:h="15840"/>

</xml_diff>